<commit_message>
Obtener datos en crear fecha, crear usuario con api key en register y correccion errores UI
</commit_message>
<xml_diff>
--- a/backend/instrucciones.docx
+++ b/backend/instrucciones.docx
@@ -63,6 +63,24 @@
         </w:numPr>
       </w:pPr>
       <w:r>
+        <w:t>Permitir unathorized logins</w:t>
+      </w:r>
+    </w:p>
+    <w:p>
+      <w:pPr>
+        <w:pStyle w:val="Prrafodelista"/>
+        <w:numPr>
+          <w:ilvl w:val="0"/>
+          <w:numId w:val="1"/>
+        </w:numPr>
+        <w:rPr>
+          <w:lang w:val="en-NZ"/>
+        </w:rPr>
+      </w:pPr>
+      <w:r>
+        <w:rPr>
+          <w:lang w:val="en-NZ"/>
+        </w:rPr>
         <w:t>Activar federated identities con google</w:t>
       </w:r>
     </w:p>
@@ -82,7 +100,19 @@
           <w:rPr>
             <w:rStyle w:val="Hipervnculo"/>
           </w:rPr>
-          <w:t>https://console.cloud.google.com/apis/credentials?authuser=2&amp;project=velparn</w:t>
+          <w:t>https://console.cloud.google.co</w:t>
+        </w:r>
+        <w:r>
+          <w:rPr>
+            <w:rStyle w:val="Hipervnculo"/>
+          </w:rPr>
+          <w:t>m</w:t>
+        </w:r>
+        <w:r>
+          <w:rPr>
+            <w:rStyle w:val="Hipervnculo"/>
+          </w:rPr>
+          <w:t>/apis/credentials?authuser=2&amp;project=velparn</w:t>
         </w:r>
       </w:hyperlink>
       <w:r>
@@ -190,6 +220,9 @@
       <w:r>
         <w:t>Autorizar el link del proyecto</w:t>
       </w:r>
+      <w:r>
+        <w:t xml:space="preserve"> en google API</w:t>
+      </w:r>
     </w:p>
     <w:p>
       <w:pPr>
@@ -203,6 +236,59 @@
         <w:t>Agregar personalizacion de mensajes</w:t>
       </w:r>
     </w:p>
+    <w:p>
+      <w:pPr>
+        <w:pStyle w:val="Prrafodelista"/>
+        <w:numPr>
+          <w:ilvl w:val="0"/>
+          <w:numId w:val="1"/>
+        </w:numPr>
+      </w:pPr>
+      <w:r>
+        <w:t>Mapeo de atributos para google</w:t>
+      </w:r>
+    </w:p>
+    <w:p>
+      <w:r>
+        <w:drawing>
+          <wp:inline distT="0" distB="0" distL="0" distR="0" wp14:anchorId="4E04CE54" wp14:editId="28EE3696">
+            <wp:extent cx="5612130" cy="3019425"/>
+            <wp:effectExtent l="0" t="0" r="7620" b="9525"/>
+            <wp:docPr id="1" name="Imagen 1" descr="Interfaz de usuario gráfica, Texto, Aplicación, Correo electrónico&#10;&#10;Descripción generada automáticamente"/>
+            <wp:cNvGraphicFramePr>
+              <a:graphicFrameLocks xmlns:a="http://schemas.openxmlformats.org/drawingml/2006/main" noChangeAspect="1"/>
+            </wp:cNvGraphicFramePr>
+            <a:graphic xmlns:a="http://schemas.openxmlformats.org/drawingml/2006/main">
+              <a:graphicData uri="http://schemas.openxmlformats.org/drawingml/2006/picture">
+                <pic:pic xmlns:pic="http://schemas.openxmlformats.org/drawingml/2006/picture">
+                  <pic:nvPicPr>
+                    <pic:cNvPr id="1" name="Imagen 1" descr="Interfaz de usuario gráfica, Texto, Aplicación, Correo electrónico&#10;&#10;Descripción generada automáticamente"/>
+                    <pic:cNvPicPr/>
+                  </pic:nvPicPr>
+                  <pic:blipFill>
+                    <a:blip r:embed="rId6"/>
+                    <a:stretch>
+                      <a:fillRect/>
+                    </a:stretch>
+                  </pic:blipFill>
+                  <pic:spPr>
+                    <a:xfrm>
+                      <a:off x="0" y="0"/>
+                      <a:ext cx="5612130" cy="3019425"/>
+                    </a:xfrm>
+                    <a:prstGeom prst="rect">
+                      <a:avLst/>
+                    </a:prstGeom>
+                  </pic:spPr>
+                </pic:pic>
+              </a:graphicData>
+            </a:graphic>
+          </wp:inline>
+        </w:drawing>
+      </w:r>
+    </w:p>
+    <w:p/>
+    <w:p/>
     <w:p/>
     <w:p>
       <w:pPr>
@@ -216,6 +302,7 @@
           <w:b/>
           <w:bCs/>
         </w:rPr>
+        <w:lastRenderedPageBreak/>
         <w:t>Funciones Lambda:</w:t>
       </w:r>
     </w:p>
@@ -337,6 +424,31 @@
       </w:pPr>
       <w:r>
         <w:t>Ir a mas ajustes y agregar data conflict detection para updates en ofline</w:t>
+      </w:r>
+    </w:p>
+    <w:p>
+      <w:pPr>
+        <w:pStyle w:val="Prrafodelista"/>
+        <w:numPr>
+          <w:ilvl w:val="0"/>
+          <w:numId w:val="3"/>
+        </w:numPr>
+        <w:ind w:left="1080"/>
+        <w:rPr>
+          <w:lang w:val="en-NZ"/>
+        </w:rPr>
+      </w:pPr>
+      <w:r>
+        <w:rPr>
+          <w:lang w:val="en-NZ"/>
+        </w:rPr>
+        <w:t>Authorization type de Cognito y api ke</w:t>
+      </w:r>
+      <w:r>
+        <w:rPr>
+          <w:lang w:val="en-NZ"/>
+        </w:rPr>
+        <w:t>y</w:t>
       </w:r>
     </w:p>
     <w:p>

</xml_diff>

<commit_message>
Crear chats y subscripcion a mensajes
</commit_message>
<xml_diff>
--- a/backend/instrucciones.docx
+++ b/backend/instrucciones.docx
@@ -22,12 +22,21 @@
           <w:bCs/>
         </w:rPr>
       </w:pPr>
+      <w:proofErr w:type="spellStart"/>
       <w:r>
         <w:rPr>
           <w:b/>
           <w:bCs/>
         </w:rPr>
-        <w:t>Auth:</w:t>
+        <w:t>Auth</w:t>
+      </w:r>
+      <w:proofErr w:type="spellEnd"/>
+      <w:r>
+        <w:rPr>
+          <w:b/>
+          <w:bCs/>
+        </w:rPr>
+        <w:t>:</w:t>
       </w:r>
     </w:p>
     <w:p>
@@ -39,8 +48,13 @@
         </w:numPr>
       </w:pPr>
       <w:r>
-        <w:t>Agregar auth</w:t>
-      </w:r>
+        <w:t xml:space="preserve">Agregar </w:t>
+      </w:r>
+      <w:proofErr w:type="spellStart"/>
+      <w:r>
+        <w:t>auth</w:t>
+      </w:r>
+      <w:proofErr w:type="spellEnd"/>
     </w:p>
     <w:p>
       <w:pPr>
@@ -51,7 +65,15 @@
         </w:numPr>
       </w:pPr>
       <w:r>
-        <w:t>Con login con correo</w:t>
+        <w:t xml:space="preserve">Con </w:t>
+      </w:r>
+      <w:proofErr w:type="spellStart"/>
+      <w:r>
+        <w:t>login</w:t>
+      </w:r>
+      <w:proofErr w:type="spellEnd"/>
+      <w:r>
+        <w:t xml:space="preserve"> con correo</w:t>
       </w:r>
     </w:p>
     <w:p>
@@ -63,8 +85,21 @@
         </w:numPr>
       </w:pPr>
       <w:r>
-        <w:t>Permitir unathorized logins</w:t>
-      </w:r>
+        <w:t xml:space="preserve">Permitir </w:t>
+      </w:r>
+      <w:proofErr w:type="spellStart"/>
+      <w:r>
+        <w:t>unathorized</w:t>
+      </w:r>
+      <w:proofErr w:type="spellEnd"/>
+      <w:r>
+        <w:t xml:space="preserve"> </w:t>
+      </w:r>
+      <w:proofErr w:type="spellStart"/>
+      <w:r>
+        <w:t>logins</w:t>
+      </w:r>
+      <w:proofErr w:type="spellEnd"/>
     </w:p>
     <w:p>
       <w:pPr>
@@ -77,11 +112,19 @@
           <w:lang w:val="en-NZ"/>
         </w:rPr>
       </w:pPr>
+      <w:proofErr w:type="spellStart"/>
       <w:r>
         <w:rPr>
           <w:lang w:val="en-NZ"/>
         </w:rPr>
-        <w:t>Activar federated identities con google</w:t>
+        <w:t>Activar</w:t>
+      </w:r>
+      <w:proofErr w:type="spellEnd"/>
+      <w:r>
+        <w:rPr>
+          <w:lang w:val="en-NZ"/>
+        </w:rPr>
+        <w:t xml:space="preserve"> federated identities con google</w:t>
       </w:r>
     </w:p>
     <w:p>
@@ -100,23 +143,19 @@
           <w:rPr>
             <w:rStyle w:val="Hipervnculo"/>
           </w:rPr>
-          <w:t>https://console.cloud.google.co</w:t>
-        </w:r>
-        <w:r>
-          <w:rPr>
-            <w:rStyle w:val="Hipervnculo"/>
-          </w:rPr>
-          <w:t>m</w:t>
-        </w:r>
-        <w:r>
-          <w:rPr>
-            <w:rStyle w:val="Hipervnculo"/>
-          </w:rPr>
-          <w:t>/apis/credentials?authuser=2&amp;project=velparn</w:t>
+          <w:t>https://console.cloud.google.com/apis/credentials?authuser=2&amp;project=velparn</w:t>
         </w:r>
       </w:hyperlink>
       <w:r>
-        <w:t xml:space="preserve"> y poner el link del proyecto</w:t>
+        <w:t xml:space="preserve"> y poner el </w:t>
+      </w:r>
+      <w:proofErr w:type="gramStart"/>
+      <w:r>
+        <w:t>link</w:t>
+      </w:r>
+      <w:proofErr w:type="gramEnd"/>
+      <w:r>
+        <w:t xml:space="preserve"> del proyecto</w:t>
       </w:r>
     </w:p>
     <w:p>
@@ -132,8 +171,13 @@
           <w:numId w:val="1"/>
         </w:numPr>
       </w:pPr>
-      <w:r>
-        <w:t>Redirect links:</w:t>
+      <w:proofErr w:type="spellStart"/>
+      <w:r>
+        <w:t>Redirect</w:t>
+      </w:r>
+      <w:proofErr w:type="spellEnd"/>
+      <w:r>
+        <w:t xml:space="preserve"> links:</w:t>
       </w:r>
       <w:r>
         <w:tab/>
@@ -206,8 +250,21 @@
         </w:numPr>
       </w:pPr>
       <w:r>
-        <w:t>Crear Admin group</w:t>
-      </w:r>
+        <w:t xml:space="preserve">Crear </w:t>
+      </w:r>
+      <w:proofErr w:type="spellStart"/>
+      <w:r>
+        <w:t>Admin</w:t>
+      </w:r>
+      <w:proofErr w:type="spellEnd"/>
+      <w:r>
+        <w:t xml:space="preserve"> </w:t>
+      </w:r>
+      <w:proofErr w:type="spellStart"/>
+      <w:r>
+        <w:t>group</w:t>
+      </w:r>
+      <w:proofErr w:type="spellEnd"/>
     </w:p>
     <w:p>
       <w:pPr>
@@ -218,7 +275,15 @@
         </w:numPr>
       </w:pPr>
       <w:r>
-        <w:t>Autorizar el link del proyecto</w:t>
+        <w:t xml:space="preserve">Autorizar el </w:t>
+      </w:r>
+      <w:proofErr w:type="gramStart"/>
+      <w:r>
+        <w:t>link</w:t>
+      </w:r>
+      <w:proofErr w:type="gramEnd"/>
+      <w:r>
+        <w:t xml:space="preserve"> del proyecto</w:t>
       </w:r>
       <w:r>
         <w:t xml:space="preserve"> en google API</w:t>
@@ -233,7 +298,15 @@
         </w:numPr>
       </w:pPr>
       <w:r>
-        <w:t>Agregar personalizacion de mensajes</w:t>
+        <w:t xml:space="preserve">Agregar </w:t>
+      </w:r>
+      <w:proofErr w:type="spellStart"/>
+      <w:r>
+        <w:t>personalizacion</w:t>
+      </w:r>
+      <w:proofErr w:type="spellEnd"/>
+      <w:r>
+        <w:t xml:space="preserve"> de mensajes</w:t>
       </w:r>
     </w:p>
     <w:p>
@@ -250,6 +323,9 @@
     </w:p>
     <w:p>
       <w:r>
+        <w:rPr>
+          <w:noProof/>
+        </w:rPr>
         <w:drawing>
           <wp:inline distT="0" distB="0" distL="0" distR="0" wp14:anchorId="4E04CE54" wp14:editId="28EE3696">
             <wp:extent cx="5612130" cy="3019425"/>
@@ -315,7 +391,15 @@
         </w:numPr>
       </w:pPr>
       <w:r>
-        <w:t>Agregar function lambda</w:t>
+        <w:t xml:space="preserve">Agregar </w:t>
+      </w:r>
+      <w:proofErr w:type="spellStart"/>
+      <w:r>
+        <w:t>function</w:t>
+      </w:r>
+      <w:proofErr w:type="spellEnd"/>
+      <w:r>
+        <w:t xml:space="preserve"> lambda</w:t>
       </w:r>
     </w:p>
     <w:p>
@@ -326,9 +410,11 @@
           <w:numId w:val="4"/>
         </w:numPr>
       </w:pPr>
+      <w:proofErr w:type="spellStart"/>
       <w:r>
         <w:t>CreatePaymentIntent</w:t>
       </w:r>
+      <w:proofErr w:type="spellEnd"/>
     </w:p>
     <w:p>
       <w:pPr>
@@ -339,8 +425,21 @@
         </w:numPr>
       </w:pPr>
       <w:r>
-        <w:t>Agregar codigo y imports</w:t>
-      </w:r>
+        <w:t xml:space="preserve">Agregar </w:t>
+      </w:r>
+      <w:proofErr w:type="spellStart"/>
+      <w:r>
+        <w:t>codigo</w:t>
+      </w:r>
+      <w:proofErr w:type="spellEnd"/>
+      <w:r>
+        <w:t xml:space="preserve"> y </w:t>
+      </w:r>
+      <w:proofErr w:type="spellStart"/>
+      <w:r>
+        <w:t>imports</w:t>
+      </w:r>
+      <w:proofErr w:type="spellEnd"/>
     </w:p>
     <w:p>
       <w:pPr>
@@ -356,11 +455,26 @@
         </w:numPr>
       </w:pPr>
       <w:r>
-        <w:t xml:space="preserve">Agregar función lambda </w:t>
-      </w:r>
-      <w:r>
-        <w:t xml:space="preserve"> CreateStripeAccount</w:t>
-      </w:r>
+        <w:t xml:space="preserve">Agregar función </w:t>
+      </w:r>
+      <w:proofErr w:type="gramStart"/>
+      <w:r>
+        <w:t xml:space="preserve">lambda </w:t>
+      </w:r>
+      <w:r>
+        <w:t xml:space="preserve"> </w:t>
+      </w:r>
+      <w:proofErr w:type="spellStart"/>
+      <w:r>
+        <w:t>CreateStripeAccount</w:t>
+      </w:r>
+      <w:proofErr w:type="spellEnd"/>
+      <w:proofErr w:type="gramEnd"/>
+    </w:p>
+    <w:p>
+      <w:pPr>
+        <w:pStyle w:val="Prrafodelista"/>
+      </w:pPr>
     </w:p>
     <w:p>
       <w:pPr>
@@ -371,6 +485,18 @@
         </w:numPr>
       </w:pPr>
       <w:r>
+        <w:t>Agregar permisos para api modificar y leer</w:t>
+      </w:r>
+    </w:p>
+    <w:p>
+      <w:pPr>
+        <w:pStyle w:val="Prrafodelista"/>
+        <w:numPr>
+          <w:ilvl w:val="0"/>
+          <w:numId w:val="4"/>
+        </w:numPr>
+      </w:pPr>
+      <w:r>
         <w:t>Agregar código</w:t>
       </w:r>
     </w:p>
@@ -383,8 +509,29 @@
         </w:numPr>
       </w:pPr>
       <w:r>
-        <w:t>Cambiar la clave de api en index para solicitudes al usuario</w:t>
-      </w:r>
+        <w:t xml:space="preserve">Obtener el </w:t>
+      </w:r>
+      <w:proofErr w:type="gramStart"/>
+      <w:r>
+        <w:t>link</w:t>
+      </w:r>
+      <w:proofErr w:type="gramEnd"/>
+      <w:r>
+        <w:t xml:space="preserve"> de </w:t>
+      </w:r>
+      <w:proofErr w:type="spellStart"/>
+      <w:r>
+        <w:t>apsyncUrl</w:t>
+      </w:r>
+      <w:proofErr w:type="spellEnd"/>
+      <w:r>
+        <w:t xml:space="preserve"> desde el nombre de mi API</w:t>
+      </w:r>
+    </w:p>
+    <w:p>
+      <w:pPr>
+        <w:pStyle w:val="Prrafodelista"/>
+      </w:pPr>
     </w:p>
     <w:p/>
     <w:p>
@@ -399,8 +546,33 @@
           <w:b/>
           <w:bCs/>
         </w:rPr>
-        <w:t>API graphql y datastore</w:t>
-      </w:r>
+        <w:t xml:space="preserve">API </w:t>
+      </w:r>
+      <w:proofErr w:type="spellStart"/>
+      <w:r>
+        <w:rPr>
+          <w:b/>
+          <w:bCs/>
+        </w:rPr>
+        <w:t>graphql</w:t>
+      </w:r>
+      <w:proofErr w:type="spellEnd"/>
+      <w:r>
+        <w:rPr>
+          <w:b/>
+          <w:bCs/>
+        </w:rPr>
+        <w:t xml:space="preserve"> y </w:t>
+      </w:r>
+      <w:proofErr w:type="spellStart"/>
+      <w:r>
+        <w:rPr>
+          <w:b/>
+          <w:bCs/>
+        </w:rPr>
+        <w:t>datastore</w:t>
+      </w:r>
+      <w:proofErr w:type="spellEnd"/>
     </w:p>
     <w:p>
       <w:pPr>
@@ -423,8 +595,45 @@
         </w:numPr>
       </w:pPr>
       <w:r>
-        <w:t>Ir a mas ajustes y agregar data conflict detection para updates en ofline</w:t>
-      </w:r>
+        <w:t xml:space="preserve">Ir a </w:t>
+      </w:r>
+      <w:proofErr w:type="spellStart"/>
+      <w:r>
+        <w:t>mas</w:t>
+      </w:r>
+      <w:proofErr w:type="spellEnd"/>
+      <w:r>
+        <w:t xml:space="preserve"> ajustes y agregar data </w:t>
+      </w:r>
+      <w:proofErr w:type="spellStart"/>
+      <w:r>
+        <w:t>conflict</w:t>
+      </w:r>
+      <w:proofErr w:type="spellEnd"/>
+      <w:r>
+        <w:t xml:space="preserve"> </w:t>
+      </w:r>
+      <w:proofErr w:type="spellStart"/>
+      <w:r>
+        <w:t>detection</w:t>
+      </w:r>
+      <w:proofErr w:type="spellEnd"/>
+      <w:r>
+        <w:t xml:space="preserve"> para </w:t>
+      </w:r>
+      <w:proofErr w:type="spellStart"/>
+      <w:r>
+        <w:t>updates</w:t>
+      </w:r>
+      <w:proofErr w:type="spellEnd"/>
+      <w:r>
+        <w:t xml:space="preserve"> en </w:t>
+      </w:r>
+      <w:proofErr w:type="spellStart"/>
+      <w:r>
+        <w:t>ofline</w:t>
+      </w:r>
+      <w:proofErr w:type="spellEnd"/>
     </w:p>
     <w:p>
       <w:pPr>
@@ -442,7 +651,21 @@
         <w:rPr>
           <w:lang w:val="en-NZ"/>
         </w:rPr>
-        <w:t>Authorization type de Cognito y api ke</w:t>
+        <w:t xml:space="preserve">Authorization type de Cognito y </w:t>
+      </w:r>
+      <w:proofErr w:type="spellStart"/>
+      <w:r>
+        <w:rPr>
+          <w:lang w:val="en-NZ"/>
+        </w:rPr>
+        <w:t>api</w:t>
+      </w:r>
+      <w:proofErr w:type="spellEnd"/>
+      <w:r>
+        <w:rPr>
+          <w:lang w:val="en-NZ"/>
+        </w:rPr>
+        <w:t xml:space="preserve"> ke</w:t>
       </w:r>
       <w:r>
         <w:rPr>
@@ -460,7 +683,15 @@
         </w:numPr>
       </w:pPr>
       <w:r>
-        <w:t>Seleccionar el schema ya definido</w:t>
+        <w:t xml:space="preserve">Seleccionar el </w:t>
+      </w:r>
+      <w:proofErr w:type="spellStart"/>
+      <w:r>
+        <w:t>schema</w:t>
+      </w:r>
+      <w:proofErr w:type="spellEnd"/>
+      <w:r>
+        <w:t xml:space="preserve"> ya definido</w:t>
       </w:r>
     </w:p>
     <w:p>

</xml_diff>

<commit_message>
Estado 0 de corregir error de no stack
</commit_message>
<xml_diff>
--- a/backend/instrucciones.docx
+++ b/backend/instrucciones.docx
@@ -22,21 +22,12 @@
           <w:bCs/>
         </w:rPr>
       </w:pPr>
-      <w:proofErr w:type="spellStart"/>
       <w:r>
         <w:rPr>
           <w:b/>
           <w:bCs/>
         </w:rPr>
-        <w:t>Auth</w:t>
-      </w:r>
-      <w:proofErr w:type="spellEnd"/>
-      <w:r>
-        <w:rPr>
-          <w:b/>
-          <w:bCs/>
-        </w:rPr>
-        <w:t>:</w:t>
+        <w:t>Auth:</w:t>
       </w:r>
     </w:p>
     <w:p>
@@ -48,13 +39,8 @@
         </w:numPr>
       </w:pPr>
       <w:r>
-        <w:t xml:space="preserve">Agregar </w:t>
-      </w:r>
-      <w:proofErr w:type="spellStart"/>
-      <w:r>
-        <w:t>auth</w:t>
-      </w:r>
-      <w:proofErr w:type="spellEnd"/>
+        <w:t>Agregar auth</w:t>
+      </w:r>
     </w:p>
     <w:p>
       <w:pPr>
@@ -65,15 +51,7 @@
         </w:numPr>
       </w:pPr>
       <w:r>
-        <w:t xml:space="preserve">Con </w:t>
-      </w:r>
-      <w:proofErr w:type="spellStart"/>
-      <w:r>
-        <w:t>login</w:t>
-      </w:r>
-      <w:proofErr w:type="spellEnd"/>
-      <w:r>
-        <w:t xml:space="preserve"> con correo</w:t>
+        <w:t>Con login con correo</w:t>
       </w:r>
     </w:p>
     <w:p>
@@ -85,21 +63,8 @@
         </w:numPr>
       </w:pPr>
       <w:r>
-        <w:t xml:space="preserve">Permitir </w:t>
-      </w:r>
-      <w:proofErr w:type="spellStart"/>
-      <w:r>
-        <w:t>unathorized</w:t>
-      </w:r>
-      <w:proofErr w:type="spellEnd"/>
-      <w:r>
-        <w:t xml:space="preserve"> </w:t>
-      </w:r>
-      <w:proofErr w:type="spellStart"/>
-      <w:r>
-        <w:t>logins</w:t>
-      </w:r>
-      <w:proofErr w:type="spellEnd"/>
+        <w:t>Permitir unathorized logins</w:t>
+      </w:r>
     </w:p>
     <w:p>
       <w:pPr>
@@ -112,19 +77,11 @@
           <w:lang w:val="en-NZ"/>
         </w:rPr>
       </w:pPr>
-      <w:proofErr w:type="spellStart"/>
       <w:r>
         <w:rPr>
           <w:lang w:val="en-NZ"/>
         </w:rPr>
-        <w:t>Activar</w:t>
-      </w:r>
-      <w:proofErr w:type="spellEnd"/>
-      <w:r>
-        <w:rPr>
-          <w:lang w:val="en-NZ"/>
-        </w:rPr>
-        <w:t xml:space="preserve"> federated identities con google</w:t>
+        <w:t>Activar federated identities con google</w:t>
       </w:r>
     </w:p>
     <w:p>
@@ -147,15 +104,7 @@
         </w:r>
       </w:hyperlink>
       <w:r>
-        <w:t xml:space="preserve"> y poner el </w:t>
-      </w:r>
-      <w:proofErr w:type="gramStart"/>
-      <w:r>
-        <w:t>link</w:t>
-      </w:r>
-      <w:proofErr w:type="gramEnd"/>
-      <w:r>
-        <w:t xml:space="preserve"> del proyecto</w:t>
+        <w:t xml:space="preserve"> y poner el link del proyecto</w:t>
       </w:r>
     </w:p>
     <w:p>
@@ -171,13 +120,8 @@
           <w:numId w:val="1"/>
         </w:numPr>
       </w:pPr>
-      <w:proofErr w:type="spellStart"/>
-      <w:r>
-        <w:t>Redirect</w:t>
-      </w:r>
-      <w:proofErr w:type="spellEnd"/>
-      <w:r>
-        <w:t xml:space="preserve"> links:</w:t>
+      <w:r>
+        <w:t>Redirect links:</w:t>
       </w:r>
       <w:r>
         <w:tab/>
@@ -210,7 +154,13 @@
         <w:pStyle w:val="Prrafodelista"/>
       </w:pPr>
       <w:r>
-        <w:t>exp://exp.host/@mateodelat/velpa/</w:t>
+        <w:t>exp://exp.host/@mateodelat/</w:t>
+      </w:r>
+      <w:r>
+        <w:t>V</w:t>
+      </w:r>
+      <w:r>
+        <w:t>elpa/</w:t>
       </w:r>
     </w:p>
     <w:p>
@@ -238,7 +188,7 @@
         <w:t xml:space="preserve">Agregar el atributo </w:t>
       </w:r>
       <w:r>
-        <w:t>guía</w:t>
+        <w:t>custom:guía (un numero de 0 1)</w:t>
       </w:r>
     </w:p>
     <w:p>
@@ -250,21 +200,8 @@
         </w:numPr>
       </w:pPr>
       <w:r>
-        <w:t xml:space="preserve">Crear </w:t>
-      </w:r>
-      <w:proofErr w:type="spellStart"/>
-      <w:r>
-        <w:t>Admin</w:t>
-      </w:r>
-      <w:proofErr w:type="spellEnd"/>
-      <w:r>
-        <w:t xml:space="preserve"> </w:t>
-      </w:r>
-      <w:proofErr w:type="spellStart"/>
-      <w:r>
-        <w:t>group</w:t>
-      </w:r>
-      <w:proofErr w:type="spellEnd"/>
+        <w:t>Crear Admin group</w:t>
+      </w:r>
     </w:p>
     <w:p>
       <w:pPr>
@@ -275,15 +212,7 @@
         </w:numPr>
       </w:pPr>
       <w:r>
-        <w:t xml:space="preserve">Autorizar el </w:t>
-      </w:r>
-      <w:proofErr w:type="gramStart"/>
-      <w:r>
-        <w:t>link</w:t>
-      </w:r>
-      <w:proofErr w:type="gramEnd"/>
-      <w:r>
-        <w:t xml:space="preserve"> del proyecto</w:t>
+        <w:t>Autorizar el link del proyecto</w:t>
       </w:r>
       <w:r>
         <w:t xml:space="preserve"> en google API</w:t>
@@ -298,15 +227,43 @@
         </w:numPr>
       </w:pPr>
       <w:r>
-        <w:t xml:space="preserve">Agregar </w:t>
-      </w:r>
-      <w:proofErr w:type="spellStart"/>
-      <w:r>
-        <w:t>personalizacion</w:t>
-      </w:r>
-      <w:proofErr w:type="spellEnd"/>
-      <w:r>
-        <w:t xml:space="preserve"> de mensajes</w:t>
+        <w:t>Agregar personalizacion de mensajes</w:t>
+      </w:r>
+    </w:p>
+    <w:p>
+      <w:pPr>
+        <w:pStyle w:val="Prrafodelista"/>
+        <w:numPr>
+          <w:ilvl w:val="0"/>
+          <w:numId w:val="1"/>
+        </w:numPr>
+      </w:pPr>
+      <w:r>
+        <w:t>Permitir admin queries</w:t>
+      </w:r>
+    </w:p>
+    <w:p>
+      <w:pPr>
+        <w:pStyle w:val="Prrafodelista"/>
+        <w:numPr>
+          <w:ilvl w:val="0"/>
+          <w:numId w:val="1"/>
+        </w:numPr>
+      </w:pPr>
+      <w:r>
+        <w:t>Agregar desencadenador de preregistro función lambda de PreSignUp</w:t>
+      </w:r>
+    </w:p>
+    <w:p>
+      <w:pPr>
+        <w:pStyle w:val="Prrafodelista"/>
+        <w:numPr>
+          <w:ilvl w:val="0"/>
+          <w:numId w:val="1"/>
+        </w:numPr>
+      </w:pPr>
+      <w:r>
+        <w:t>Agregar desencadenador de postregister a la function lambda postAuthentication</w:t>
       </w:r>
     </w:p>
     <w:p>
@@ -378,7 +335,6 @@
           <w:b/>
           <w:bCs/>
         </w:rPr>
-        <w:lastRenderedPageBreak/>
         <w:t>Funciones Lambda:</w:t>
       </w:r>
     </w:p>
@@ -391,15 +347,7 @@
         </w:numPr>
       </w:pPr>
       <w:r>
-        <w:t xml:space="preserve">Agregar </w:t>
-      </w:r>
-      <w:proofErr w:type="spellStart"/>
-      <w:r>
-        <w:t>function</w:t>
-      </w:r>
-      <w:proofErr w:type="spellEnd"/>
-      <w:r>
-        <w:t xml:space="preserve"> lambda</w:t>
+        <w:t>Agregar function lambda</w:t>
       </w:r>
     </w:p>
     <w:p>
@@ -410,11 +358,9 @@
           <w:numId w:val="4"/>
         </w:numPr>
       </w:pPr>
-      <w:proofErr w:type="spellStart"/>
       <w:r>
         <w:t>CreatePaymentIntent</w:t>
       </w:r>
-      <w:proofErr w:type="spellEnd"/>
     </w:p>
     <w:p>
       <w:pPr>
@@ -425,21 +371,8 @@
         </w:numPr>
       </w:pPr>
       <w:r>
-        <w:t xml:space="preserve">Agregar </w:t>
-      </w:r>
-      <w:proofErr w:type="spellStart"/>
-      <w:r>
-        <w:t>codigo</w:t>
-      </w:r>
-      <w:proofErr w:type="spellEnd"/>
-      <w:r>
-        <w:t xml:space="preserve"> y </w:t>
-      </w:r>
-      <w:proofErr w:type="spellStart"/>
-      <w:r>
-        <w:t>imports</w:t>
-      </w:r>
-      <w:proofErr w:type="spellEnd"/>
+        <w:t>Agregar codigo y imports</w:t>
+      </w:r>
     </w:p>
     <w:p>
       <w:pPr>
@@ -455,21 +388,11 @@
         </w:numPr>
       </w:pPr>
       <w:r>
-        <w:t xml:space="preserve">Agregar función </w:t>
-      </w:r>
-      <w:proofErr w:type="gramStart"/>
-      <w:r>
-        <w:t xml:space="preserve">lambda </w:t>
-      </w:r>
-      <w:r>
-        <w:t xml:space="preserve"> </w:t>
-      </w:r>
-      <w:proofErr w:type="spellStart"/>
-      <w:r>
-        <w:t>CreateStripeAccount</w:t>
-      </w:r>
-      <w:proofErr w:type="spellEnd"/>
-      <w:proofErr w:type="gramEnd"/>
+        <w:t xml:space="preserve">Agregar función lambda </w:t>
+      </w:r>
+      <w:r>
+        <w:t xml:space="preserve"> CreateStripeAccount</w:t>
+      </w:r>
     </w:p>
     <w:p>
       <w:pPr>
@@ -485,8 +408,13 @@
         </w:numPr>
       </w:pPr>
       <w:r>
-        <w:t>Agregar permisos para api modificar y leer</w:t>
-      </w:r>
+        <w:t>Agregar código</w:t>
+      </w:r>
+    </w:p>
+    <w:p>
+      <w:pPr>
+        <w:pStyle w:val="Prrafodelista"/>
+      </w:pPr>
     </w:p>
     <w:p>
       <w:pPr>
@@ -497,8 +425,13 @@
         </w:numPr>
       </w:pPr>
       <w:r>
-        <w:t>Agregar código</w:t>
-      </w:r>
+        <w:t>Agregar la función postsignUp</w:t>
+      </w:r>
+    </w:p>
+    <w:p>
+      <w:pPr>
+        <w:pStyle w:val="Prrafodelista"/>
+      </w:pPr>
     </w:p>
     <w:p>
       <w:pPr>
@@ -509,23 +442,106 @@
         </w:numPr>
       </w:pPr>
       <w:r>
-        <w:t xml:space="preserve">Obtener el </w:t>
-      </w:r>
-      <w:proofErr w:type="gramStart"/>
-      <w:r>
-        <w:t>link</w:t>
-      </w:r>
-      <w:proofErr w:type="gramEnd"/>
-      <w:r>
-        <w:t xml:space="preserve"> de </w:t>
-      </w:r>
-      <w:proofErr w:type="spellStart"/>
-      <w:r>
-        <w:t>apsyncUrl</w:t>
-      </w:r>
-      <w:proofErr w:type="spellEnd"/>
-      <w:r>
-        <w:t xml:space="preserve"> desde el nombre de mi API</w:t>
+        <w:t>Poner el código</w:t>
+      </w:r>
+    </w:p>
+    <w:p>
+      <w:pPr>
+        <w:pStyle w:val="Prrafodelista"/>
+        <w:rPr>
+          <w:u w:val="single"/>
+        </w:rPr>
+      </w:pPr>
+    </w:p>
+    <w:p>
+      <w:pPr>
+        <w:pStyle w:val="Prrafodelista"/>
+        <w:numPr>
+          <w:ilvl w:val="0"/>
+          <w:numId w:val="4"/>
+        </w:numPr>
+      </w:pPr>
+      <w:r>
+        <w:t>Agregar función presignup</w:t>
+      </w:r>
+    </w:p>
+    <w:p>
+      <w:pPr>
+        <w:pStyle w:val="Prrafodelista"/>
+      </w:pPr>
+    </w:p>
+    <w:p>
+      <w:pPr>
+        <w:pStyle w:val="Prrafodelista"/>
+        <w:numPr>
+          <w:ilvl w:val="0"/>
+          <w:numId w:val="4"/>
+        </w:numPr>
+      </w:pPr>
+      <w:r>
+        <w:t>Poner código y permitir el acceso al recurso auth</w:t>
+      </w:r>
+    </w:p>
+    <w:p>
+      <w:pPr>
+        <w:pStyle w:val="Prrafodelista"/>
+      </w:pPr>
+    </w:p>
+    <w:p>
+      <w:pPr>
+        <w:pStyle w:val="Prrafodelista"/>
+        <w:numPr>
+          <w:ilvl w:val="0"/>
+          <w:numId w:val="4"/>
+        </w:numPr>
+      </w:pPr>
+      <w:r>
+        <w:rPr>
+          <w:noProof/>
+        </w:rPr>
+        <w:drawing>
+          <wp:inline distT="0" distB="0" distL="0" distR="0" wp14:anchorId="36D28D90" wp14:editId="468DA1C2">
+            <wp:extent cx="5468113" cy="752580"/>
+            <wp:effectExtent l="0" t="0" r="0" b="9525"/>
+            <wp:docPr id="2" name="Imagen 2"/>
+            <wp:cNvGraphicFramePr>
+              <a:graphicFrameLocks xmlns:a="http://schemas.openxmlformats.org/drawingml/2006/main" noChangeAspect="1"/>
+            </wp:cNvGraphicFramePr>
+            <a:graphic xmlns:a="http://schemas.openxmlformats.org/drawingml/2006/main">
+              <a:graphicData uri="http://schemas.openxmlformats.org/drawingml/2006/picture">
+                <pic:pic xmlns:pic="http://schemas.openxmlformats.org/drawingml/2006/picture">
+                  <pic:nvPicPr>
+                    <pic:cNvPr id="1" name=""/>
+                    <pic:cNvPicPr/>
+                  </pic:nvPicPr>
+                  <pic:blipFill>
+                    <a:blip r:embed="rId7"/>
+                    <a:stretch>
+                      <a:fillRect/>
+                    </a:stretch>
+                  </pic:blipFill>
+                  <pic:spPr>
+                    <a:xfrm>
+                      <a:off x="0" y="0"/>
+                      <a:ext cx="5468113" cy="752580"/>
+                    </a:xfrm>
+                    <a:prstGeom prst="rect">
+                      <a:avLst/>
+                    </a:prstGeom>
+                  </pic:spPr>
+                </pic:pic>
+              </a:graphicData>
+            </a:graphic>
+          </wp:inline>
+        </w:drawing>
+      </w:r>
+    </w:p>
+    <w:p>
+      <w:pPr>
+        <w:pStyle w:val="Prrafodelista"/>
+      </w:pPr>
+      <w:r>
+        <w:t>Agregar la variable de entorno en el USERPOOLID</w:t>
       </w:r>
     </w:p>
     <w:p>
@@ -546,167 +562,126 @@
           <w:b/>
           <w:bCs/>
         </w:rPr>
-        <w:t xml:space="preserve">API </w:t>
-      </w:r>
-      <w:proofErr w:type="spellStart"/>
-      <w:r>
+        <w:t>API graphql y datastore</w:t>
+      </w:r>
+    </w:p>
+    <w:p>
+      <w:pPr>
+        <w:pStyle w:val="Prrafodelista"/>
+        <w:numPr>
+          <w:ilvl w:val="0"/>
+          <w:numId w:val="3"/>
+        </w:numPr>
+      </w:pPr>
+      <w:r>
+        <w:t>Agregar API</w:t>
+      </w:r>
+    </w:p>
+    <w:p>
+      <w:pPr>
+        <w:pStyle w:val="Prrafodelista"/>
+        <w:numPr>
+          <w:ilvl w:val="0"/>
+          <w:numId w:val="3"/>
+        </w:numPr>
+      </w:pPr>
+      <w:r>
+        <w:t>Ir a mas ajustes y agregar data conflict detection para updates en ofline</w:t>
+      </w:r>
+    </w:p>
+    <w:p>
+      <w:pPr>
+        <w:pStyle w:val="Prrafodelista"/>
+        <w:numPr>
+          <w:ilvl w:val="0"/>
+          <w:numId w:val="3"/>
+        </w:numPr>
+        <w:ind w:left="1080"/>
+        <w:rPr>
+          <w:lang w:val="en-NZ"/>
+        </w:rPr>
+      </w:pPr>
+      <w:r>
+        <w:rPr>
+          <w:lang w:val="en-NZ"/>
+        </w:rPr>
+        <w:t>Authorization type de Cognito y api ke</w:t>
+      </w:r>
+      <w:r>
+        <w:rPr>
+          <w:lang w:val="en-NZ"/>
+        </w:rPr>
+        <w:t>y</w:t>
+      </w:r>
+    </w:p>
+    <w:p>
+      <w:pPr>
+        <w:pStyle w:val="Prrafodelista"/>
+        <w:numPr>
+          <w:ilvl w:val="0"/>
+          <w:numId w:val="3"/>
+        </w:numPr>
+      </w:pPr>
+      <w:r>
+        <w:t>Seleccionar el schema ya definido</w:t>
+      </w:r>
+    </w:p>
+    <w:p>
+      <w:pPr>
+        <w:pStyle w:val="Prrafodelista"/>
+        <w:numPr>
+          <w:ilvl w:val="0"/>
+          <w:numId w:val="3"/>
+        </w:numPr>
+      </w:pPr>
+      <w:r>
+        <w:t>Crear los datos</w:t>
+      </w:r>
+      <w:r>
+        <w:t xml:space="preserve"> de prueba o definitivos</w:t>
+      </w:r>
+    </w:p>
+    <w:p/>
+    <w:p>
+      <w:pPr>
         <w:rPr>
           <w:b/>
           <w:bCs/>
         </w:rPr>
-        <w:t>graphql</w:t>
-      </w:r>
-      <w:proofErr w:type="spellEnd"/>
+      </w:pPr>
       <w:r>
         <w:rPr>
           <w:b/>
           <w:bCs/>
         </w:rPr>
-        <w:t xml:space="preserve"> y </w:t>
-      </w:r>
-      <w:proofErr w:type="spellStart"/>
-      <w:r>
-        <w:rPr>
-          <w:b/>
-          <w:bCs/>
-        </w:rPr>
-        <w:t>datastore</w:t>
-      </w:r>
-      <w:proofErr w:type="spellEnd"/>
-    </w:p>
-    <w:p>
-      <w:pPr>
-        <w:pStyle w:val="Prrafodelista"/>
-        <w:numPr>
-          <w:ilvl w:val="0"/>
-          <w:numId w:val="3"/>
-        </w:numPr>
-      </w:pPr>
-      <w:r>
-        <w:t>Agregar API</w:t>
-      </w:r>
-    </w:p>
-    <w:p>
-      <w:pPr>
-        <w:pStyle w:val="Prrafodelista"/>
-        <w:numPr>
-          <w:ilvl w:val="0"/>
-          <w:numId w:val="3"/>
-        </w:numPr>
-      </w:pPr>
-      <w:r>
-        <w:t xml:space="preserve">Ir a </w:t>
-      </w:r>
-      <w:proofErr w:type="spellStart"/>
-      <w:r>
-        <w:t>mas</w:t>
-      </w:r>
-      <w:proofErr w:type="spellEnd"/>
-      <w:r>
-        <w:t xml:space="preserve"> ajustes y agregar data </w:t>
-      </w:r>
-      <w:proofErr w:type="spellStart"/>
-      <w:r>
-        <w:t>conflict</w:t>
-      </w:r>
-      <w:proofErr w:type="spellEnd"/>
-      <w:r>
-        <w:t xml:space="preserve"> </w:t>
-      </w:r>
-      <w:proofErr w:type="spellStart"/>
-      <w:r>
-        <w:t>detection</w:t>
-      </w:r>
-      <w:proofErr w:type="spellEnd"/>
-      <w:r>
-        <w:t xml:space="preserve"> para </w:t>
-      </w:r>
-      <w:proofErr w:type="spellStart"/>
-      <w:r>
-        <w:t>updates</w:t>
-      </w:r>
-      <w:proofErr w:type="spellEnd"/>
-      <w:r>
-        <w:t xml:space="preserve"> en </w:t>
-      </w:r>
-      <w:proofErr w:type="spellStart"/>
-      <w:r>
-        <w:t>ofline</w:t>
-      </w:r>
-      <w:proofErr w:type="spellEnd"/>
-    </w:p>
-    <w:p>
-      <w:pPr>
-        <w:pStyle w:val="Prrafodelista"/>
-        <w:numPr>
-          <w:ilvl w:val="0"/>
-          <w:numId w:val="3"/>
-        </w:numPr>
-        <w:ind w:left="1080"/>
-        <w:rPr>
-          <w:lang w:val="en-NZ"/>
-        </w:rPr>
-      </w:pPr>
-      <w:r>
-        <w:rPr>
-          <w:lang w:val="en-NZ"/>
-        </w:rPr>
-        <w:t xml:space="preserve">Authorization type de Cognito y </w:t>
-      </w:r>
-      <w:proofErr w:type="spellStart"/>
-      <w:r>
-        <w:rPr>
-          <w:lang w:val="en-NZ"/>
-        </w:rPr>
-        <w:t>api</w:t>
-      </w:r>
-      <w:proofErr w:type="spellEnd"/>
-      <w:r>
-        <w:rPr>
-          <w:lang w:val="en-NZ"/>
-        </w:rPr>
-        <w:t xml:space="preserve"> ke</w:t>
-      </w:r>
-      <w:r>
-        <w:rPr>
-          <w:lang w:val="en-NZ"/>
-        </w:rPr>
-        <w:t>y</w:t>
-      </w:r>
-    </w:p>
-    <w:p>
-      <w:pPr>
-        <w:pStyle w:val="Prrafodelista"/>
-        <w:numPr>
-          <w:ilvl w:val="0"/>
-          <w:numId w:val="3"/>
-        </w:numPr>
-      </w:pPr>
-      <w:r>
-        <w:t xml:space="preserve">Seleccionar el </w:t>
-      </w:r>
-      <w:proofErr w:type="spellStart"/>
-      <w:r>
-        <w:t>schema</w:t>
-      </w:r>
-      <w:proofErr w:type="spellEnd"/>
-      <w:r>
-        <w:t xml:space="preserve"> ya definido</w:t>
-      </w:r>
-    </w:p>
-    <w:p>
-      <w:pPr>
-        <w:pStyle w:val="Prrafodelista"/>
-        <w:numPr>
-          <w:ilvl w:val="0"/>
-          <w:numId w:val="3"/>
-        </w:numPr>
-      </w:pPr>
-      <w:r>
-        <w:t>Crear los datos</w:t>
-      </w:r>
-      <w:r>
-        <w:t xml:space="preserve"> de prueba o definitivos</w:t>
+        <w:t>Storage:</w:t>
+      </w:r>
+    </w:p>
+    <w:p>
+      <w:pPr>
+        <w:pStyle w:val="Prrafodelista"/>
+        <w:numPr>
+          <w:ilvl w:val="0"/>
+          <w:numId w:val="5"/>
+        </w:numPr>
+      </w:pPr>
+      <w:r>
+        <w:t xml:space="preserve">Activar el storage </w:t>
+      </w:r>
+    </w:p>
+    <w:p>
+      <w:pPr>
+        <w:pStyle w:val="Prrafodelista"/>
+        <w:numPr>
+          <w:ilvl w:val="0"/>
+          <w:numId w:val="5"/>
+        </w:numPr>
+      </w:pPr>
+      <w:r>
+        <w:t>Configuración</w:t>
+      </w:r>
+      <w:r>
+        <w:t xml:space="preserve"> por defecto</w:t>
       </w:r>
     </w:p>
     <w:sectPr>
@@ -980,6 +955,92 @@
     </w:lvl>
   </w:abstractNum>
   <w:abstractNum w:abstractNumId="3" w15:restartNumberingAfterBreak="0">
+    <w:nsid w:val="623A1FB4"/>
+    <w:multiLevelType w:val="hybridMultilevel"/>
+    <w:tmpl w:val="0870FFD0"/>
+    <w:lvl w:ilvl="0" w:tplc="1409000F">
+      <w:start w:val="1"/>
+      <w:numFmt w:val="decimal"/>
+      <w:lvlText w:val="%1."/>
+      <w:lvlJc w:val="left"/>
+      <w:pPr>
+        <w:ind w:left="720" w:hanging="360"/>
+      </w:pPr>
+    </w:lvl>
+    <w:lvl w:ilvl="1" w:tplc="14090019" w:tentative="1">
+      <w:start w:val="1"/>
+      <w:numFmt w:val="lowerLetter"/>
+      <w:lvlText w:val="%2."/>
+      <w:lvlJc w:val="left"/>
+      <w:pPr>
+        <w:ind w:left="1440" w:hanging="360"/>
+      </w:pPr>
+    </w:lvl>
+    <w:lvl w:ilvl="2" w:tplc="1409001B" w:tentative="1">
+      <w:start w:val="1"/>
+      <w:numFmt w:val="lowerRoman"/>
+      <w:lvlText w:val="%3."/>
+      <w:lvlJc w:val="right"/>
+      <w:pPr>
+        <w:ind w:left="2160" w:hanging="180"/>
+      </w:pPr>
+    </w:lvl>
+    <w:lvl w:ilvl="3" w:tplc="1409000F" w:tentative="1">
+      <w:start w:val="1"/>
+      <w:numFmt w:val="decimal"/>
+      <w:lvlText w:val="%4."/>
+      <w:lvlJc w:val="left"/>
+      <w:pPr>
+        <w:ind w:left="2880" w:hanging="360"/>
+      </w:pPr>
+    </w:lvl>
+    <w:lvl w:ilvl="4" w:tplc="14090019" w:tentative="1">
+      <w:start w:val="1"/>
+      <w:numFmt w:val="lowerLetter"/>
+      <w:lvlText w:val="%5."/>
+      <w:lvlJc w:val="left"/>
+      <w:pPr>
+        <w:ind w:left="3600" w:hanging="360"/>
+      </w:pPr>
+    </w:lvl>
+    <w:lvl w:ilvl="5" w:tplc="1409001B" w:tentative="1">
+      <w:start w:val="1"/>
+      <w:numFmt w:val="lowerRoman"/>
+      <w:lvlText w:val="%6."/>
+      <w:lvlJc w:val="right"/>
+      <w:pPr>
+        <w:ind w:left="4320" w:hanging="180"/>
+      </w:pPr>
+    </w:lvl>
+    <w:lvl w:ilvl="6" w:tplc="1409000F" w:tentative="1">
+      <w:start w:val="1"/>
+      <w:numFmt w:val="decimal"/>
+      <w:lvlText w:val="%7."/>
+      <w:lvlJc w:val="left"/>
+      <w:pPr>
+        <w:ind w:left="5040" w:hanging="360"/>
+      </w:pPr>
+    </w:lvl>
+    <w:lvl w:ilvl="7" w:tplc="14090019" w:tentative="1">
+      <w:start w:val="1"/>
+      <w:numFmt w:val="lowerLetter"/>
+      <w:lvlText w:val="%8."/>
+      <w:lvlJc w:val="left"/>
+      <w:pPr>
+        <w:ind w:left="5760" w:hanging="360"/>
+      </w:pPr>
+    </w:lvl>
+    <w:lvl w:ilvl="8" w:tplc="1409001B" w:tentative="1">
+      <w:start w:val="1"/>
+      <w:numFmt w:val="lowerRoman"/>
+      <w:lvlText w:val="%9."/>
+      <w:lvlJc w:val="right"/>
+      <w:pPr>
+        <w:ind w:left="6480" w:hanging="180"/>
+      </w:pPr>
+    </w:lvl>
+  </w:abstractNum>
+  <w:abstractNum w:abstractNumId="4" w15:restartNumberingAfterBreak="0">
     <w:nsid w:val="6C9C6D77"/>
     <w:multiLevelType w:val="hybridMultilevel"/>
     <w:tmpl w:val="6DAA9AF4"/>
@@ -1065,17 +1126,109 @@
       </w:pPr>
     </w:lvl>
   </w:abstractNum>
-  <w:num w:numId="1">
+  <w:abstractNum w:abstractNumId="5" w15:restartNumberingAfterBreak="0">
+    <w:nsid w:val="7A8A46F6"/>
+    <w:multiLevelType w:val="hybridMultilevel"/>
+    <w:tmpl w:val="211A512A"/>
+    <w:lvl w:ilvl="0" w:tplc="1409000F">
+      <w:start w:val="1"/>
+      <w:numFmt w:val="decimal"/>
+      <w:lvlText w:val="%1."/>
+      <w:lvlJc w:val="left"/>
+      <w:pPr>
+        <w:ind w:left="720" w:hanging="360"/>
+      </w:pPr>
+    </w:lvl>
+    <w:lvl w:ilvl="1" w:tplc="14090019" w:tentative="1">
+      <w:start w:val="1"/>
+      <w:numFmt w:val="lowerLetter"/>
+      <w:lvlText w:val="%2."/>
+      <w:lvlJc w:val="left"/>
+      <w:pPr>
+        <w:ind w:left="1440" w:hanging="360"/>
+      </w:pPr>
+    </w:lvl>
+    <w:lvl w:ilvl="2" w:tplc="1409001B" w:tentative="1">
+      <w:start w:val="1"/>
+      <w:numFmt w:val="lowerRoman"/>
+      <w:lvlText w:val="%3."/>
+      <w:lvlJc w:val="right"/>
+      <w:pPr>
+        <w:ind w:left="2160" w:hanging="180"/>
+      </w:pPr>
+    </w:lvl>
+    <w:lvl w:ilvl="3" w:tplc="1409000F" w:tentative="1">
+      <w:start w:val="1"/>
+      <w:numFmt w:val="decimal"/>
+      <w:lvlText w:val="%4."/>
+      <w:lvlJc w:val="left"/>
+      <w:pPr>
+        <w:ind w:left="2880" w:hanging="360"/>
+      </w:pPr>
+    </w:lvl>
+    <w:lvl w:ilvl="4" w:tplc="14090019" w:tentative="1">
+      <w:start w:val="1"/>
+      <w:numFmt w:val="lowerLetter"/>
+      <w:lvlText w:val="%5."/>
+      <w:lvlJc w:val="left"/>
+      <w:pPr>
+        <w:ind w:left="3600" w:hanging="360"/>
+      </w:pPr>
+    </w:lvl>
+    <w:lvl w:ilvl="5" w:tplc="1409001B" w:tentative="1">
+      <w:start w:val="1"/>
+      <w:numFmt w:val="lowerRoman"/>
+      <w:lvlText w:val="%6."/>
+      <w:lvlJc w:val="right"/>
+      <w:pPr>
+        <w:ind w:left="4320" w:hanging="180"/>
+      </w:pPr>
+    </w:lvl>
+    <w:lvl w:ilvl="6" w:tplc="1409000F" w:tentative="1">
+      <w:start w:val="1"/>
+      <w:numFmt w:val="decimal"/>
+      <w:lvlText w:val="%7."/>
+      <w:lvlJc w:val="left"/>
+      <w:pPr>
+        <w:ind w:left="5040" w:hanging="360"/>
+      </w:pPr>
+    </w:lvl>
+    <w:lvl w:ilvl="7" w:tplc="14090019" w:tentative="1">
+      <w:start w:val="1"/>
+      <w:numFmt w:val="lowerLetter"/>
+      <w:lvlText w:val="%8."/>
+      <w:lvlJc w:val="left"/>
+      <w:pPr>
+        <w:ind w:left="5760" w:hanging="360"/>
+      </w:pPr>
+    </w:lvl>
+    <w:lvl w:ilvl="8" w:tplc="1409001B" w:tentative="1">
+      <w:start w:val="1"/>
+      <w:numFmt w:val="lowerRoman"/>
+      <w:lvlText w:val="%9."/>
+      <w:lvlJc w:val="right"/>
+      <w:pPr>
+        <w:ind w:left="6480" w:hanging="180"/>
+      </w:pPr>
+    </w:lvl>
+  </w:abstractNum>
+  <w:num w:numId="1" w16cid:durableId="2128809991">
     <w:abstractNumId w:val="0"/>
   </w:num>
-  <w:num w:numId="2">
+  <w:num w:numId="2" w16cid:durableId="1995908704">
     <w:abstractNumId w:val="2"/>
   </w:num>
-  <w:num w:numId="3">
+  <w:num w:numId="3" w16cid:durableId="1896769489">
+    <w:abstractNumId w:val="4"/>
+  </w:num>
+  <w:num w:numId="4" w16cid:durableId="379787222">
+    <w:abstractNumId w:val="1"/>
+  </w:num>
+  <w:num w:numId="5" w16cid:durableId="1072044810">
+    <w:abstractNumId w:val="5"/>
+  </w:num>
+  <w:num w:numId="6" w16cid:durableId="1162234473">
     <w:abstractNumId w:val="3"/>
-  </w:num>
-  <w:num w:numId="4">
-    <w:abstractNumId w:val="1"/>
   </w:num>
 </w:numbering>
 </file>

</xml_diff>